<commit_message>
done lock user, lock product, report top 10 sales
</commit_message>
<xml_diff>
--- a/Phiếu điểm +Tiến độ + Phân công.docx
+++ b/Phiếu điểm +Tiến độ + Phân công.docx
@@ -7483,7 +7483,7 @@
             <w:r>
               <w:rPr>
                 <w:rFonts w:ascii="Tahoma" w:hAnsi="Tahoma" w:cs="Tahoma"/>
-                <w:color w:val="FF0000"/>
+                <w:color w:val="00B050"/>
                 <w:sz w:val="20"/>
                 <w:szCs w:val="20"/>
               </w:rPr>
@@ -7493,7 +7493,7 @@
             <w:r>
               <w:rPr>
                 <w:rFonts w:ascii="Tahoma" w:hAnsi="Tahoma" w:cs="Tahoma"/>
-                <w:color w:val="FF0000"/>
+                <w:color w:val="00B050"/>
                 <w:sz w:val="20"/>
                 <w:szCs w:val="20"/>
               </w:rPr>
@@ -7503,7 +7503,7 @@
             <w:r>
               <w:rPr>
                 <w:rFonts w:ascii="Tahoma" w:hAnsi="Tahoma" w:cs="Tahoma"/>
-                <w:color w:val="FF0000"/>
+                <w:color w:val="00B050"/>
                 <w:sz w:val="20"/>
                 <w:szCs w:val="20"/>
               </w:rPr>
@@ -7513,7 +7513,7 @@
             <w:r>
               <w:rPr>
                 <w:rFonts w:ascii="Tahoma" w:hAnsi="Tahoma" w:cs="Tahoma"/>
-                <w:color w:val="FF0000"/>
+                <w:color w:val="00B050"/>
                 <w:sz w:val="20"/>
                 <w:szCs w:val="20"/>
               </w:rPr>
@@ -7523,7 +7523,7 @@
             <w:r>
               <w:rPr>
                 <w:rFonts w:ascii="Tahoma" w:hAnsi="Tahoma" w:cs="Tahoma"/>
-                <w:color w:val="FF0000"/>
+                <w:color w:val="00B050"/>
                 <w:sz w:val="20"/>
                 <w:szCs w:val="20"/>
               </w:rPr>
@@ -7533,7 +7533,7 @@
             <w:r>
               <w:rPr>
                 <w:rFonts w:ascii="Tahoma" w:hAnsi="Tahoma" w:cs="Tahoma"/>
-                <w:color w:val="FF0000"/>
+                <w:color w:val="00B050"/>
                 <w:sz w:val="20"/>
                 <w:szCs w:val="20"/>
               </w:rPr>
@@ -7543,7 +7543,7 @@
             <w:r>
               <w:rPr>
                 <w:rFonts w:ascii="Tahoma" w:hAnsi="Tahoma" w:cs="Tahoma"/>
-                <w:color w:val="FF0000"/>
+                <w:color w:val="00B050"/>
                 <w:sz w:val="20"/>
                 <w:szCs w:val="20"/>
               </w:rPr>
@@ -7553,7 +7553,7 @@
             <w:r>
               <w:rPr>
                 <w:rFonts w:ascii="Tahoma" w:hAnsi="Tahoma" w:cs="Tahoma"/>
-                <w:color w:val="FF0000"/>
+                <w:color w:val="00B050"/>
                 <w:sz w:val="20"/>
                 <w:szCs w:val="20"/>
               </w:rPr>
@@ -7563,7 +7563,7 @@
             <w:r>
               <w:rPr>
                 <w:rFonts w:ascii="Tahoma" w:hAnsi="Tahoma" w:cs="Tahoma"/>
-                <w:color w:val="FF0000"/>
+                <w:color w:val="00B050"/>
                 <w:sz w:val="20"/>
                 <w:szCs w:val="20"/>
               </w:rPr>
@@ -7573,7 +7573,7 @@
             <w:r>
               <w:rPr>
                 <w:rFonts w:ascii="Tahoma" w:hAnsi="Tahoma" w:cs="Tahoma"/>
-                <w:color w:val="FF0000"/>
+                <w:color w:val="00B050"/>
                 <w:sz w:val="20"/>
                 <w:szCs w:val="20"/>
               </w:rPr>
@@ -7583,7 +7583,7 @@
             <w:r>
               <w:rPr>
                 <w:rFonts w:ascii="Tahoma" w:hAnsi="Tahoma" w:cs="Tahoma"/>
-                <w:color w:val="FF0000"/>
+                <w:color w:val="00B050"/>
                 <w:sz w:val="20"/>
                 <w:szCs w:val="20"/>
               </w:rPr>
@@ -7593,7 +7593,7 @@
             <w:r>
               <w:rPr>
                 <w:rFonts w:ascii="Tahoma" w:hAnsi="Tahoma" w:cs="Tahoma"/>
-                <w:color w:val="FF0000"/>
+                <w:color w:val="00B050"/>
                 <w:sz w:val="20"/>
                 <w:szCs w:val="20"/>
               </w:rPr>
@@ -7603,7 +7603,7 @@
             <w:r>
               <w:rPr>
                 <w:rFonts w:ascii="Tahoma" w:hAnsi="Tahoma" w:cs="Tahoma"/>
-                <w:color w:val="FF0000"/>
+                <w:color w:val="00B050"/>
                 <w:sz w:val="20"/>
                 <w:szCs w:val="20"/>
               </w:rPr>
@@ -7946,7 +7946,7 @@
             <w:r>
               <w:rPr>
                 <w:rFonts w:ascii="Tahoma" w:hAnsi="Tahoma" w:cs="Tahoma"/>
-                <w:color w:val="FF0000"/>
+                <w:color w:val="00B050"/>
                 <w:sz w:val="20"/>
                 <w:szCs w:val="20"/>
                 <w:lang w:val="vi-VN"/>
@@ -8477,7 +8477,7 @@
             <w:r>
               <w:rPr>
                 <w:rFonts w:ascii="Tahoma" w:hAnsi="Tahoma" w:cs="Tahoma"/>
-                <w:color w:val="FF0000"/>
+                <w:color w:val="00B050"/>
                 <w:sz w:val="20"/>
                 <w:szCs w:val="20"/>
                 <w:lang w:val="vi-VN"/>
@@ -8561,6 +8561,8 @@
                 <w:lang w:val="vi-VN"/>
               </w:rPr>
             </w:pPr>
+            <w:bookmarkStart w:id="0" w:name="_GoBack"/>
+            <w:bookmarkEnd w:id="0"/>
           </w:p>
         </w:tc>
       </w:tr>
@@ -8684,7 +8686,7 @@
             <w:r>
               <w:rPr>
                 <w:rFonts w:ascii="Tahoma" w:hAnsi="Tahoma" w:cs="Tahoma"/>
-                <w:color w:val="FF0000"/>
+                <w:color w:val="00B050"/>
                 <w:sz w:val="20"/>
                 <w:szCs w:val="20"/>
                 <w:lang w:val="vi-VN"/>
@@ -8751,8 +8753,6 @@
               </w:rPr>
               <w:t>Minh</w:t>
             </w:r>
-            <w:bookmarkStart w:id="0" w:name="_GoBack"/>
-            <w:bookmarkEnd w:id="0"/>
           </w:p>
         </w:tc>
         <w:tc>
@@ -8917,9 +8917,16 @@
                 <w:rFonts w:ascii="Tahoma" w:hAnsi="Tahoma" w:cs="Tahoma"/>
                 <w:sz w:val="20"/>
                 <w:szCs w:val="20"/>
-                <w:lang w:val="vi-VN"/>
-              </w:rPr>
-            </w:pPr>
+              </w:rPr>
+            </w:pPr>
+            <w:r>
+              <w:rPr>
+                <w:rFonts w:ascii="Tahoma" w:hAnsi="Tahoma" w:cs="Tahoma"/>
+                <w:sz w:val="20"/>
+                <w:szCs w:val="20"/>
+              </w:rPr>
+              <w:t>Minh</w:t>
+            </w:r>
           </w:p>
         </w:tc>
         <w:tc>
@@ -10124,7 +10131,7 @@
         <v:path o:extrusionok="f" gradientshapeok="t" o:connecttype="rect"/>
         <o:lock v:ext="edit" aspectratio="t"/>
       </v:shapetype>
-      <v:shape id="_x0000_i1033" type="#_x0000_t75" style="width:11.25pt;height:11.25pt" o:bullet="t">
+      <v:shape id="_x0000_i1038" type="#_x0000_t75" style="width:11.25pt;height:11.25pt" o:bullet="t">
         <v:imagedata r:id="rId1" o:title="mso431"/>
       </v:shape>
     </w:pict>
@@ -12124,6 +12131,7 @@
     <w:lsdException w:name="HTML Sample" w:semiHidden="1" w:unhideWhenUsed="1"/>
     <w:lsdException w:name="HTML Typewriter" w:semiHidden="1" w:unhideWhenUsed="1"/>
     <w:lsdException w:name="HTML Variable" w:semiHidden="1" w:unhideWhenUsed="1"/>
+    <w:lsdException w:name="Normal Table" w:semiHidden="1" w:unhideWhenUsed="1"/>
     <w:lsdException w:name="annotation subject" w:semiHidden="1" w:unhideWhenUsed="1"/>
     <w:lsdException w:name="No List" w:semiHidden="1" w:unhideWhenUsed="1"/>
     <w:lsdException w:name="Outline List 1" w:semiHidden="1" w:unhideWhenUsed="1"/>
@@ -12166,8 +12174,11 @@
     <w:lsdException w:name="Table Contemporary" w:semiHidden="1" w:unhideWhenUsed="1"/>
     <w:lsdException w:name="Table Elegant" w:semiHidden="1" w:unhideWhenUsed="1"/>
     <w:lsdException w:name="Table Professional" w:semiHidden="1" w:unhideWhenUsed="1"/>
+    <w:lsdException w:name="Table Subtle 1" w:semiHidden="1" w:unhideWhenUsed="1"/>
     <w:lsdException w:name="Table Subtle 2" w:semiHidden="1" w:unhideWhenUsed="1"/>
     <w:lsdException w:name="Table Web 1" w:semiHidden="1" w:unhideWhenUsed="1"/>
+    <w:lsdException w:name="Table Web 2" w:semiHidden="1" w:unhideWhenUsed="1"/>
+    <w:lsdException w:name="Table Web 3" w:semiHidden="1" w:unhideWhenUsed="1"/>
     <w:lsdException w:name="Balloon Text" w:semiHidden="1" w:unhideWhenUsed="1"/>
     <w:lsdException w:name="Table Theme" w:semiHidden="1" w:unhideWhenUsed="1"/>
     <w:lsdException w:name="Placeholder Text" w:semiHidden="1" w:uiPriority="99"/>
@@ -13723,7 +13734,7 @@
 </file>
 
 <file path=customXml/itemProps1.xml><?xml version="1.0" encoding="utf-8"?>
-<ds:datastoreItem xmlns:ds="http://schemas.openxmlformats.org/officeDocument/2006/customXml" ds:itemID="{C3871CAE-33EF-4CC0-9456-4DADBE2EE35D}">
+<ds:datastoreItem xmlns:ds="http://schemas.openxmlformats.org/officeDocument/2006/customXml" ds:itemID="{26739A0F-DF5A-4B5E-B91E-37817710EF4E}">
   <ds:schemaRefs>
     <ds:schemaRef ds:uri="http://schemas.openxmlformats.org/officeDocument/2006/bibliography"/>
   </ds:schemaRefs>

</xml_diff>